<commit_message>
use avahi for linux
</commit_message>
<xml_diff>
--- a/Document/Doc.docx
+++ b/Document/Doc.docx
@@ -1,7 +1,31 @@
 
 <file path=word/document.xml><?xml version="1.0" encoding="utf-8"?>
-<w:document xmlns:wpc="http://schemas.microsoft.com/office/word/2010/wordprocessingCanvas" xmlns:cx="http://schemas.microsoft.com/office/drawing/2014/chartex" xmlns:cx1="http://schemas.microsoft.com/office/drawing/2015/9/8/chartex" xmlns:cx2="http://schemas.microsoft.com/office/drawing/2015/10/21/chartex" xmlns:cx3="http://schemas.microsoft.com/office/drawing/2016/5/9/chartex" xmlns:cx4="http://schemas.microsoft.com/office/drawing/2016/5/10/chartex" xmlns:cx5="http://schemas.microsoft.com/office/drawing/2016/5/11/chartex" xmlns:cx6="http://schemas.microsoft.com/office/drawing/2016/5/12/chartex" xmlns:cx7="http://schemas.microsoft.com/office/drawing/2016/5/13/chartex" xmlns:cx8="http://schemas.microsoft.com/office/drawing/2016/5/14/chartex" xmlns:mc="http://schemas.openxmlformats.org/markup-compatibility/2006" xmlns:aink="http://schemas.microsoft.com/office/drawing/2016/ink" xmlns:am3d="http://schemas.microsoft.com/office/drawing/2017/model3d" xmlns:o="urn:schemas-microsoft-com:office:office" xmlns:oel="http://schemas.microsoft.com/office/2019/extlst" xmlns:r="http://schemas.openxmlformats.org/officeDocument/2006/relationships" xmlns:m="http://schemas.openxmlformats.org/officeDocument/2006/math" xmlns:v="urn:schemas-microsoft-com:vml" xmlns:wp14="http://schemas.microsoft.com/office/word/2010/wordprocessingDrawing" xmlns:wp="http://schemas.openxmlformats.org/drawingml/2006/wordprocessingDrawing" xmlns:w10="urn:schemas-microsoft-com:office:word" xmlns:w="http://schemas.openxmlformats.org/wordprocessingml/2006/main" xmlns:w14="http://schemas.microsoft.com/office/word/2010/wordml" xmlns:w15="http://schemas.microsoft.com/office/word/2012/wordml" xmlns:w16cex="http://schemas.microsoft.com/office/word/2018/wordml/cex" xmlns:w16cid="http://schemas.microsoft.com/office/word/2016/wordml/cid" xmlns:w16="http://schemas.microsoft.com/office/word/2018/wordml" xmlns:w16du="http://schemas.microsoft.com/office/word/2023/wordml/word16du" xmlns:w16sdtdh="http://schemas.microsoft.com/office/word/2020/wordml/sdtdatahash" xmlns:w16sdtfl="http://schemas.microsoft.com/office/word/2024/wordml/sdtformatlock" xmlns:w16se="http://schemas.microsoft.com/office/word/2015/wordml/symex" xmlns:wpg="http://schemas.microsoft.com/office/word/2010/wordprocessingGroup" xmlns:wpi="http://schemas.microsoft.com/office/word/2010/wordprocessingInk" xmlns:wne="http://schemas.microsoft.com/office/word/2006/wordml" xmlns:wps="http://schemas.microsoft.com/office/word/2010/wordprocessingShape" mc:Ignorable="w14 w15 w16se w16cid w16 w16cex w16sdtdh w16sdtfl w16du wp14">
+<w:document xmlns:wpc="http://schemas.microsoft.com/office/word/2010/wordprocessingCanvas" xmlns:cx="http://schemas.microsoft.com/office/drawing/2014/chartex" xmlns:cx1="http://schemas.microsoft.com/office/drawing/2015/9/8/chartex" xmlns:cx2="http://schemas.microsoft.com/office/drawing/2015/10/21/chartex" xmlns:cx3="http://schemas.microsoft.com/office/drawing/2016/5/9/chartex" xmlns:cx4="http://schemas.microsoft.com/office/drawing/2016/5/10/chartex" xmlns:cx5="http://schemas.microsoft.com/office/drawing/2016/5/11/chartex" xmlns:cx6="http://schemas.microsoft.com/office/drawing/2016/5/12/chartex" xmlns:cx7="http://schemas.microsoft.com/office/drawing/2016/5/13/chartex" xmlns:cx8="http://schemas.microsoft.com/office/drawing/2016/5/14/chartex" xmlns:mc="http://schemas.openxmlformats.org/markup-compatibility/2006" xmlns:aink="http://schemas.microsoft.com/office/drawing/2016/ink" xmlns:am3d="http://schemas.microsoft.com/office/drawing/2017/model3d" xmlns:o="urn:schemas-microsoft-com:office:office" xmlns:oel="http://schemas.microsoft.com/office/2019/extlst" xmlns:r="http://schemas.openxmlformats.org/officeDocument/2006/relationships" xmlns:m="http://schemas.openxmlformats.org/officeDocument/2006/math" xmlns:v="urn:schemas-microsoft-com:vml" xmlns:wp14="http://schemas.microsoft.com/office/word/2010/wordprocessingDrawing" xmlns:wp="http://schemas.openxmlformats.org/drawingml/2006/wordprocessingDrawing" xmlns:w10="urn:schemas-microsoft-com:office:word" xmlns:w="http://schemas.openxmlformats.org/wordprocessingml/2006/main" xmlns:w14="http://schemas.microsoft.com/office/word/2010/wordml" xmlns:w15="http://schemas.microsoft.com/office/word/2012/wordml" xmlns:w16cex="http://schemas.microsoft.com/office/word/2018/wordml/cex" xmlns:w16cid="http://schemas.microsoft.com/office/word/2016/wordml/cid" xmlns:w16="http://schemas.microsoft.com/office/word/2018/wordml" xmlns:w16du="http://schemas.microsoft.com/office/word/2023/wordml/word16du" xmlns:w16sdtdh="http://schemas.microsoft.com/office/word/2020/wordml/sdtdatahash" xmlns:w16sdtfl="http://schemas.microsoft.com/office/word/2024/wordml/sdtformatlock" xmlns:w16se="http://schemas.microsoft.com/office/word/2015/wordml/symex" xmlns:wpg="http://schemas.microsoft.com/office/word/2010/wordprocessingGroup" xmlns:wpi="http://schemas.microsoft.com/office/word/2010/wordprocessingInk" xmlns:wne="http://schemas.microsoft.com/office/word/2006/wordml" xmlns:wps="http://schemas.microsoft.com/office/word/2010/wordprocessingShape" xmlns:a="http://schemas.openxmlformats.org/drawingml/2006/main" xmlns:pic="http://schemas.openxmlformats.org/drawingml/2006/picture" mc:Ignorable="w14 w15 w16se w16cid w16 w16cex w16sdtdh w16sdtfl w16du wp14">
   <w:body>
+    <w:p>
+      <w:pPr>
+        <w:pStyle w:val="Heading1"/>
+      </w:pPr>
+      <w:r>
+        <w:rPr/>
+        <w:t>Diagram</w:t>
+      </w:r>
+    </w:p>
+    <w:p>
+      <w:pPr>
+        <w:pStyle w:val="Normal"/>
+      </w:pPr>
+    </w:p>
+    <w:p>
+      <w:pPr>
+        <w:pStyle w:val="Heading1"/>
+      </w:pPr>
+    </w:p>
+    <w:p>
+      <w:pPr>
+        <w:pStyle w:val="Heading1"/>
+      </w:pPr>
+    </w:p>
     <w:p>
       <w:pPr>
         <w:pStyle w:val="Heading1"/>
@@ -137,13 +161,44 @@
         <w:t xml:space="preserve"> assign to itself IP address and register them to WIFI network.</w:t>
       </w:r>
     </w:p>
+    <w:p/>
+    <w:p/>
     <w:p>
       <w:r>
-        <w:t xml:space="preserve">Question: </w:t>
+        <w:br w:type="page"/>
+      </w:r>
+    </w:p>
+    <w:p>
+      <w:pPr>
+        <w:pStyle w:val="Heading1"/>
+      </w:pPr>
+      <w:r>
+        <w:rPr/>
+        <w:t xml:space="preserve">Use </w:t>
+      </w:r>
+      <w:r>
+        <w:rPr/>
+        <w:t>mDNS</w:t>
+      </w:r>
+      <w:r>
+        <w:rPr/>
+        <w:t xml:space="preserve"> avahi</w:t>
+      </w:r>
+      <w:r>
+        <w:rPr/>
+        <w:t xml:space="preserve"> on </w:t>
+      </w:r>
+      <w:r>
+        <w:rPr/>
+        <w:t>rasberry</w:t>
+      </w:r>
+      <w:r>
+        <w:rPr/>
+        <w:t>-pi for laptop to ssh to raspberry-pi</w:t>
       </w:r>
     </w:p>
     <w:sectPr>
-      <w:pgSz w:w="14570" w:h="20636" w:code="12"/>
+      <w:pgSz w:w="14570" w:h="20636" w:orient="portrait" w:code="12"/>
       <w:pgMar w:top="1440" w:right="1440" w:bottom="1440" w:left="1440" w:header="720" w:footer="720" w:gutter="0"/>
       <w:cols w:space="720"/>
       <w:docGrid w:linePitch="360"/>
@@ -170,7 +225,7 @@
         <w:ind w:left="720" w:hanging="360"/>
       </w:pPr>
       <w:rPr>
-        <w:rFonts w:ascii="Symbol" w:hAnsi="Symbol" w:hint="default"/>
+        <w:rFonts w:hint="default" w:ascii="Symbol" w:hAnsi="Symbol"/>
         <w:sz w:val="20"/>
       </w:rPr>
     </w:lvl>
@@ -186,7 +241,7 @@
         <w:ind w:left="1440" w:hanging="360"/>
       </w:pPr>
       <w:rPr>
-        <w:rFonts w:ascii="Courier New" w:hAnsi="Courier New" w:hint="default"/>
+        <w:rFonts w:hint="default" w:ascii="Courier New" w:hAnsi="Courier New"/>
         <w:sz w:val="20"/>
       </w:rPr>
     </w:lvl>
@@ -202,7 +257,7 @@
         <w:ind w:left="2160" w:hanging="360"/>
       </w:pPr>
       <w:rPr>
-        <w:rFonts w:ascii="Wingdings" w:hAnsi="Wingdings" w:hint="default"/>
+        <w:rFonts w:hint="default" w:ascii="Wingdings" w:hAnsi="Wingdings"/>
         <w:sz w:val="20"/>
       </w:rPr>
     </w:lvl>
@@ -218,7 +273,7 @@
         <w:ind w:left="2880" w:hanging="360"/>
       </w:pPr>
       <w:rPr>
-        <w:rFonts w:ascii="Wingdings" w:hAnsi="Wingdings" w:hint="default"/>
+        <w:rFonts w:hint="default" w:ascii="Wingdings" w:hAnsi="Wingdings"/>
         <w:sz w:val="20"/>
       </w:rPr>
     </w:lvl>
@@ -234,7 +289,7 @@
         <w:ind w:left="3600" w:hanging="360"/>
       </w:pPr>
       <w:rPr>
-        <w:rFonts w:ascii="Wingdings" w:hAnsi="Wingdings" w:hint="default"/>
+        <w:rFonts w:hint="default" w:ascii="Wingdings" w:hAnsi="Wingdings"/>
         <w:sz w:val="20"/>
       </w:rPr>
     </w:lvl>
@@ -250,7 +305,7 @@
         <w:ind w:left="4320" w:hanging="360"/>
       </w:pPr>
       <w:rPr>
-        <w:rFonts w:ascii="Wingdings" w:hAnsi="Wingdings" w:hint="default"/>
+        <w:rFonts w:hint="default" w:ascii="Wingdings" w:hAnsi="Wingdings"/>
         <w:sz w:val="20"/>
       </w:rPr>
     </w:lvl>
@@ -266,7 +321,7 @@
         <w:ind w:left="5040" w:hanging="360"/>
       </w:pPr>
       <w:rPr>
-        <w:rFonts w:ascii="Wingdings" w:hAnsi="Wingdings" w:hint="default"/>
+        <w:rFonts w:hint="default" w:ascii="Wingdings" w:hAnsi="Wingdings"/>
         <w:sz w:val="20"/>
       </w:rPr>
     </w:lvl>
@@ -282,7 +337,7 @@
         <w:ind w:left="5760" w:hanging="360"/>
       </w:pPr>
       <w:rPr>
-        <w:rFonts w:ascii="Wingdings" w:hAnsi="Wingdings" w:hint="default"/>
+        <w:rFonts w:hint="default" w:ascii="Wingdings" w:hAnsi="Wingdings"/>
         <w:sz w:val="20"/>
       </w:rPr>
     </w:lvl>
@@ -298,7 +353,7 @@
         <w:ind w:left="6480" w:hanging="360"/>
       </w:pPr>
       <w:rPr>
-        <w:rFonts w:ascii="Wingdings" w:hAnsi="Wingdings" w:hint="default"/>
+        <w:rFonts w:hint="default" w:ascii="Wingdings" w:hAnsi="Wingdings"/>
         <w:sz w:val="20"/>
       </w:rPr>
     </w:lvl>
@@ -319,7 +374,7 @@
         <w:ind w:left="720" w:hanging="360"/>
       </w:pPr>
       <w:rPr>
-        <w:rFonts w:ascii="Symbol" w:hAnsi="Symbol" w:hint="default"/>
+        <w:rFonts w:hint="default" w:ascii="Symbol" w:hAnsi="Symbol"/>
         <w:sz w:val="20"/>
       </w:rPr>
     </w:lvl>
@@ -335,7 +390,7 @@
         <w:ind w:left="1440" w:hanging="360"/>
       </w:pPr>
       <w:rPr>
-        <w:rFonts w:ascii="Courier New" w:hAnsi="Courier New" w:hint="default"/>
+        <w:rFonts w:hint="default" w:ascii="Courier New" w:hAnsi="Courier New"/>
         <w:sz w:val="20"/>
       </w:rPr>
     </w:lvl>
@@ -351,7 +406,7 @@
         <w:ind w:left="2160" w:hanging="360"/>
       </w:pPr>
       <w:rPr>
-        <w:rFonts w:ascii="Wingdings" w:hAnsi="Wingdings" w:hint="default"/>
+        <w:rFonts w:hint="default" w:ascii="Wingdings" w:hAnsi="Wingdings"/>
         <w:sz w:val="20"/>
       </w:rPr>
     </w:lvl>
@@ -367,7 +422,7 @@
         <w:ind w:left="2880" w:hanging="360"/>
       </w:pPr>
       <w:rPr>
-        <w:rFonts w:ascii="Wingdings" w:hAnsi="Wingdings" w:hint="default"/>
+        <w:rFonts w:hint="default" w:ascii="Wingdings" w:hAnsi="Wingdings"/>
         <w:sz w:val="20"/>
       </w:rPr>
     </w:lvl>
@@ -383,7 +438,7 @@
         <w:ind w:left="3600" w:hanging="360"/>
       </w:pPr>
       <w:rPr>
-        <w:rFonts w:ascii="Wingdings" w:hAnsi="Wingdings" w:hint="default"/>
+        <w:rFonts w:hint="default" w:ascii="Wingdings" w:hAnsi="Wingdings"/>
         <w:sz w:val="20"/>
       </w:rPr>
     </w:lvl>
@@ -399,7 +454,7 @@
         <w:ind w:left="4320" w:hanging="360"/>
       </w:pPr>
       <w:rPr>
-        <w:rFonts w:ascii="Wingdings" w:hAnsi="Wingdings" w:hint="default"/>
+        <w:rFonts w:hint="default" w:ascii="Wingdings" w:hAnsi="Wingdings"/>
         <w:sz w:val="20"/>
       </w:rPr>
     </w:lvl>
@@ -415,7 +470,7 @@
         <w:ind w:left="5040" w:hanging="360"/>
       </w:pPr>
       <w:rPr>
-        <w:rFonts w:ascii="Wingdings" w:hAnsi="Wingdings" w:hint="default"/>
+        <w:rFonts w:hint="default" w:ascii="Wingdings" w:hAnsi="Wingdings"/>
         <w:sz w:val="20"/>
       </w:rPr>
     </w:lvl>
@@ -431,7 +486,7 @@
         <w:ind w:left="5760" w:hanging="360"/>
       </w:pPr>
       <w:rPr>
-        <w:rFonts w:ascii="Wingdings" w:hAnsi="Wingdings" w:hint="default"/>
+        <w:rFonts w:hint="default" w:ascii="Wingdings" w:hAnsi="Wingdings"/>
         <w:sz w:val="20"/>
       </w:rPr>
     </w:lvl>
@@ -447,7 +502,7 @@
         <w:ind w:left="6480" w:hanging="360"/>
       </w:pPr>
       <w:rPr>
-        <w:rFonts w:ascii="Wingdings" w:hAnsi="Wingdings" w:hint="default"/>
+        <w:rFonts w:hint="default" w:ascii="Wingdings" w:hAnsi="Wingdings"/>
         <w:sz w:val="20"/>
       </w:rPr>
     </w:lvl>
@@ -468,7 +523,7 @@
         <w:ind w:left="720" w:hanging="360"/>
       </w:pPr>
       <w:rPr>
-        <w:rFonts w:ascii="Symbol" w:hAnsi="Symbol" w:hint="default"/>
+        <w:rFonts w:hint="default" w:ascii="Symbol" w:hAnsi="Symbol"/>
         <w:sz w:val="20"/>
       </w:rPr>
     </w:lvl>
@@ -484,7 +539,7 @@
         <w:ind w:left="1440" w:hanging="360"/>
       </w:pPr>
       <w:rPr>
-        <w:rFonts w:ascii="Courier New" w:hAnsi="Courier New" w:hint="default"/>
+        <w:rFonts w:hint="default" w:ascii="Courier New" w:hAnsi="Courier New"/>
         <w:sz w:val="20"/>
       </w:rPr>
     </w:lvl>
@@ -500,7 +555,7 @@
         <w:ind w:left="2160" w:hanging="360"/>
       </w:pPr>
       <w:rPr>
-        <w:rFonts w:ascii="Wingdings" w:hAnsi="Wingdings" w:hint="default"/>
+        <w:rFonts w:hint="default" w:ascii="Wingdings" w:hAnsi="Wingdings"/>
         <w:sz w:val="20"/>
       </w:rPr>
     </w:lvl>
@@ -516,7 +571,7 @@
         <w:ind w:left="2880" w:hanging="360"/>
       </w:pPr>
       <w:rPr>
-        <w:rFonts w:ascii="Wingdings" w:hAnsi="Wingdings" w:hint="default"/>
+        <w:rFonts w:hint="default" w:ascii="Wingdings" w:hAnsi="Wingdings"/>
         <w:sz w:val="20"/>
       </w:rPr>
     </w:lvl>
@@ -532,7 +587,7 @@
         <w:ind w:left="3600" w:hanging="360"/>
       </w:pPr>
       <w:rPr>
-        <w:rFonts w:ascii="Wingdings" w:hAnsi="Wingdings" w:hint="default"/>
+        <w:rFonts w:hint="default" w:ascii="Wingdings" w:hAnsi="Wingdings"/>
         <w:sz w:val="20"/>
       </w:rPr>
     </w:lvl>
@@ -548,7 +603,7 @@
         <w:ind w:left="4320" w:hanging="360"/>
       </w:pPr>
       <w:rPr>
-        <w:rFonts w:ascii="Wingdings" w:hAnsi="Wingdings" w:hint="default"/>
+        <w:rFonts w:hint="default" w:ascii="Wingdings" w:hAnsi="Wingdings"/>
         <w:sz w:val="20"/>
       </w:rPr>
     </w:lvl>
@@ -564,7 +619,7 @@
         <w:ind w:left="5040" w:hanging="360"/>
       </w:pPr>
       <w:rPr>
-        <w:rFonts w:ascii="Wingdings" w:hAnsi="Wingdings" w:hint="default"/>
+        <w:rFonts w:hint="default" w:ascii="Wingdings" w:hAnsi="Wingdings"/>
         <w:sz w:val="20"/>
       </w:rPr>
     </w:lvl>
@@ -580,7 +635,7 @@
         <w:ind w:left="5760" w:hanging="360"/>
       </w:pPr>
       <w:rPr>
-        <w:rFonts w:ascii="Wingdings" w:hAnsi="Wingdings" w:hint="default"/>
+        <w:rFonts w:hint="default" w:ascii="Wingdings" w:hAnsi="Wingdings"/>
         <w:sz w:val="20"/>
       </w:rPr>
     </w:lvl>
@@ -596,7 +651,7 @@
         <w:ind w:left="6480" w:hanging="360"/>
       </w:pPr>
       <w:rPr>
-        <w:rFonts w:ascii="Wingdings" w:hAnsi="Wingdings" w:hint="default"/>
+        <w:rFonts w:hint="default" w:ascii="Wingdings" w:hAnsi="Wingdings"/>
         <w:sz w:val="20"/>
       </w:rPr>
     </w:lvl>
@@ -617,7 +672,7 @@
         <w:ind w:left="720" w:hanging="360"/>
       </w:pPr>
       <w:rPr>
-        <w:rFonts w:ascii="Symbol" w:hAnsi="Symbol" w:hint="default"/>
+        <w:rFonts w:hint="default" w:ascii="Symbol" w:hAnsi="Symbol"/>
         <w:sz w:val="20"/>
       </w:rPr>
     </w:lvl>
@@ -633,7 +688,7 @@
         <w:ind w:left="1440" w:hanging="360"/>
       </w:pPr>
       <w:rPr>
-        <w:rFonts w:ascii="Courier New" w:hAnsi="Courier New" w:hint="default"/>
+        <w:rFonts w:hint="default" w:ascii="Courier New" w:hAnsi="Courier New"/>
         <w:sz w:val="20"/>
       </w:rPr>
     </w:lvl>
@@ -649,7 +704,7 @@
         <w:ind w:left="2160" w:hanging="360"/>
       </w:pPr>
       <w:rPr>
-        <w:rFonts w:ascii="Wingdings" w:hAnsi="Wingdings" w:hint="default"/>
+        <w:rFonts w:hint="default" w:ascii="Wingdings" w:hAnsi="Wingdings"/>
         <w:sz w:val="20"/>
       </w:rPr>
     </w:lvl>
@@ -665,7 +720,7 @@
         <w:ind w:left="2880" w:hanging="360"/>
       </w:pPr>
       <w:rPr>
-        <w:rFonts w:ascii="Wingdings" w:hAnsi="Wingdings" w:hint="default"/>
+        <w:rFonts w:hint="default" w:ascii="Wingdings" w:hAnsi="Wingdings"/>
         <w:sz w:val="20"/>
       </w:rPr>
     </w:lvl>
@@ -681,7 +736,7 @@
         <w:ind w:left="3600" w:hanging="360"/>
       </w:pPr>
       <w:rPr>
-        <w:rFonts w:ascii="Wingdings" w:hAnsi="Wingdings" w:hint="default"/>
+        <w:rFonts w:hint="default" w:ascii="Wingdings" w:hAnsi="Wingdings"/>
         <w:sz w:val="20"/>
       </w:rPr>
     </w:lvl>
@@ -697,7 +752,7 @@
         <w:ind w:left="4320" w:hanging="360"/>
       </w:pPr>
       <w:rPr>
-        <w:rFonts w:ascii="Wingdings" w:hAnsi="Wingdings" w:hint="default"/>
+        <w:rFonts w:hint="default" w:ascii="Wingdings" w:hAnsi="Wingdings"/>
         <w:sz w:val="20"/>
       </w:rPr>
     </w:lvl>
@@ -713,7 +768,7 @@
         <w:ind w:left="5040" w:hanging="360"/>
       </w:pPr>
       <w:rPr>
-        <w:rFonts w:ascii="Wingdings" w:hAnsi="Wingdings" w:hint="default"/>
+        <w:rFonts w:hint="default" w:ascii="Wingdings" w:hAnsi="Wingdings"/>
         <w:sz w:val="20"/>
       </w:rPr>
     </w:lvl>
@@ -729,7 +784,7 @@
         <w:ind w:left="5760" w:hanging="360"/>
       </w:pPr>
       <w:rPr>
-        <w:rFonts w:ascii="Wingdings" w:hAnsi="Wingdings" w:hint="default"/>
+        <w:rFonts w:hint="default" w:ascii="Wingdings" w:hAnsi="Wingdings"/>
         <w:sz w:val="20"/>
       </w:rPr>
     </w:lvl>
@@ -745,7 +800,7 @@
         <w:ind w:left="6480" w:hanging="360"/>
       </w:pPr>
       <w:rPr>
-        <w:rFonts w:ascii="Wingdings" w:hAnsi="Wingdings" w:hint="default"/>
+        <w:rFonts w:hint="default" w:ascii="Wingdings" w:hAnsi="Wingdings"/>
         <w:sz w:val="20"/>
       </w:rPr>
     </w:lvl>
@@ -992,7 +1047,7 @@
         <w:ind w:left="720" w:hanging="360"/>
       </w:pPr>
       <w:rPr>
-        <w:rFonts w:ascii="Symbol" w:hAnsi="Symbol" w:hint="default"/>
+        <w:rFonts w:hint="default" w:ascii="Symbol" w:hAnsi="Symbol"/>
         <w:sz w:val="20"/>
       </w:rPr>
     </w:lvl>
@@ -1008,7 +1063,7 @@
         <w:ind w:left="1440" w:hanging="360"/>
       </w:pPr>
       <w:rPr>
-        <w:rFonts w:ascii="Courier New" w:hAnsi="Courier New" w:hint="default"/>
+        <w:rFonts w:hint="default" w:ascii="Courier New" w:hAnsi="Courier New"/>
         <w:sz w:val="20"/>
       </w:rPr>
     </w:lvl>
@@ -1024,7 +1079,7 @@
         <w:ind w:left="2160" w:hanging="360"/>
       </w:pPr>
       <w:rPr>
-        <w:rFonts w:ascii="Wingdings" w:hAnsi="Wingdings" w:hint="default"/>
+        <w:rFonts w:hint="default" w:ascii="Wingdings" w:hAnsi="Wingdings"/>
         <w:sz w:val="20"/>
       </w:rPr>
     </w:lvl>
@@ -1040,7 +1095,7 @@
         <w:ind w:left="2880" w:hanging="360"/>
       </w:pPr>
       <w:rPr>
-        <w:rFonts w:ascii="Wingdings" w:hAnsi="Wingdings" w:hint="default"/>
+        <w:rFonts w:hint="default" w:ascii="Wingdings" w:hAnsi="Wingdings"/>
         <w:sz w:val="20"/>
       </w:rPr>
     </w:lvl>
@@ -1056,7 +1111,7 @@
         <w:ind w:left="3600" w:hanging="360"/>
       </w:pPr>
       <w:rPr>
-        <w:rFonts w:ascii="Wingdings" w:hAnsi="Wingdings" w:hint="default"/>
+        <w:rFonts w:hint="default" w:ascii="Wingdings" w:hAnsi="Wingdings"/>
         <w:sz w:val="20"/>
       </w:rPr>
     </w:lvl>
@@ -1072,7 +1127,7 @@
         <w:ind w:left="4320" w:hanging="360"/>
       </w:pPr>
       <w:rPr>
-        <w:rFonts w:ascii="Wingdings" w:hAnsi="Wingdings" w:hint="default"/>
+        <w:rFonts w:hint="default" w:ascii="Wingdings" w:hAnsi="Wingdings"/>
         <w:sz w:val="20"/>
       </w:rPr>
     </w:lvl>
@@ -1088,7 +1143,7 @@
         <w:ind w:left="5040" w:hanging="360"/>
       </w:pPr>
       <w:rPr>
-        <w:rFonts w:ascii="Wingdings" w:hAnsi="Wingdings" w:hint="default"/>
+        <w:rFonts w:hint="default" w:ascii="Wingdings" w:hAnsi="Wingdings"/>
         <w:sz w:val="20"/>
       </w:rPr>
     </w:lvl>
@@ -1104,7 +1159,7 @@
         <w:ind w:left="5760" w:hanging="360"/>
       </w:pPr>
       <w:rPr>
-        <w:rFonts w:ascii="Wingdings" w:hAnsi="Wingdings" w:hint="default"/>
+        <w:rFonts w:hint="default" w:ascii="Wingdings" w:hAnsi="Wingdings"/>
         <w:sz w:val="20"/>
       </w:rPr>
     </w:lvl>
@@ -1120,7 +1175,7 @@
         <w:ind w:left="6480" w:hanging="360"/>
       </w:pPr>
       <w:rPr>
-        <w:rFonts w:ascii="Wingdings" w:hAnsi="Wingdings" w:hint="default"/>
+        <w:rFonts w:hint="default" w:ascii="Wingdings" w:hAnsi="Wingdings"/>
         <w:sz w:val="20"/>
       </w:rPr>
     </w:lvl>
@@ -1141,7 +1196,7 @@
         <w:ind w:left="720" w:hanging="360"/>
       </w:pPr>
       <w:rPr>
-        <w:rFonts w:ascii="Symbol" w:hAnsi="Symbol" w:hint="default"/>
+        <w:rFonts w:hint="default" w:ascii="Symbol" w:hAnsi="Symbol"/>
         <w:sz w:val="20"/>
       </w:rPr>
     </w:lvl>
@@ -1157,7 +1212,7 @@
         <w:ind w:left="1440" w:hanging="360"/>
       </w:pPr>
       <w:rPr>
-        <w:rFonts w:ascii="Courier New" w:hAnsi="Courier New" w:hint="default"/>
+        <w:rFonts w:hint="default" w:ascii="Courier New" w:hAnsi="Courier New"/>
         <w:sz w:val="20"/>
       </w:rPr>
     </w:lvl>
@@ -1173,7 +1228,7 @@
         <w:ind w:left="2160" w:hanging="360"/>
       </w:pPr>
       <w:rPr>
-        <w:rFonts w:ascii="Wingdings" w:hAnsi="Wingdings" w:hint="default"/>
+        <w:rFonts w:hint="default" w:ascii="Wingdings" w:hAnsi="Wingdings"/>
         <w:sz w:val="20"/>
       </w:rPr>
     </w:lvl>
@@ -1189,7 +1244,7 @@
         <w:ind w:left="2880" w:hanging="360"/>
       </w:pPr>
       <w:rPr>
-        <w:rFonts w:ascii="Wingdings" w:hAnsi="Wingdings" w:hint="default"/>
+        <w:rFonts w:hint="default" w:ascii="Wingdings" w:hAnsi="Wingdings"/>
         <w:sz w:val="20"/>
       </w:rPr>
     </w:lvl>
@@ -1205,7 +1260,7 @@
         <w:ind w:left="3600" w:hanging="360"/>
       </w:pPr>
       <w:rPr>
-        <w:rFonts w:ascii="Wingdings" w:hAnsi="Wingdings" w:hint="default"/>
+        <w:rFonts w:hint="default" w:ascii="Wingdings" w:hAnsi="Wingdings"/>
         <w:sz w:val="20"/>
       </w:rPr>
     </w:lvl>
@@ -1221,7 +1276,7 @@
         <w:ind w:left="4320" w:hanging="360"/>
       </w:pPr>
       <w:rPr>
-        <w:rFonts w:ascii="Wingdings" w:hAnsi="Wingdings" w:hint="default"/>
+        <w:rFonts w:hint="default" w:ascii="Wingdings" w:hAnsi="Wingdings"/>
         <w:sz w:val="20"/>
       </w:rPr>
     </w:lvl>
@@ -1237,7 +1292,7 @@
         <w:ind w:left="5040" w:hanging="360"/>
       </w:pPr>
       <w:rPr>
-        <w:rFonts w:ascii="Wingdings" w:hAnsi="Wingdings" w:hint="default"/>
+        <w:rFonts w:hint="default" w:ascii="Wingdings" w:hAnsi="Wingdings"/>
         <w:sz w:val="20"/>
       </w:rPr>
     </w:lvl>
@@ -1253,7 +1308,7 @@
         <w:ind w:left="5760" w:hanging="360"/>
       </w:pPr>
       <w:rPr>
-        <w:rFonts w:ascii="Wingdings" w:hAnsi="Wingdings" w:hint="default"/>
+        <w:rFonts w:hint="default" w:ascii="Wingdings" w:hAnsi="Wingdings"/>
         <w:sz w:val="20"/>
       </w:rPr>
     </w:lvl>
@@ -1269,7 +1324,7 @@
         <w:ind w:left="6480" w:hanging="360"/>
       </w:pPr>
       <w:rPr>
-        <w:rFonts w:ascii="Wingdings" w:hAnsi="Wingdings" w:hint="default"/>
+        <w:rFonts w:hint="default" w:ascii="Wingdings" w:hAnsi="Wingdings"/>
         <w:sz w:val="20"/>
       </w:rPr>
     </w:lvl>
@@ -1403,7 +1458,7 @@
         <w:ind w:left="720" w:hanging="360"/>
       </w:pPr>
       <w:rPr>
-        <w:rFonts w:ascii="Symbol" w:hAnsi="Symbol" w:hint="default"/>
+        <w:rFonts w:hint="default" w:ascii="Symbol" w:hAnsi="Symbol"/>
         <w:sz w:val="20"/>
       </w:rPr>
     </w:lvl>
@@ -1419,7 +1474,7 @@
         <w:ind w:left="1440" w:hanging="360"/>
       </w:pPr>
       <w:rPr>
-        <w:rFonts w:ascii="Courier New" w:hAnsi="Courier New" w:hint="default"/>
+        <w:rFonts w:hint="default" w:ascii="Courier New" w:hAnsi="Courier New"/>
         <w:sz w:val="20"/>
       </w:rPr>
     </w:lvl>
@@ -1435,7 +1490,7 @@
         <w:ind w:left="2160" w:hanging="360"/>
       </w:pPr>
       <w:rPr>
-        <w:rFonts w:ascii="Wingdings" w:hAnsi="Wingdings" w:hint="default"/>
+        <w:rFonts w:hint="default" w:ascii="Wingdings" w:hAnsi="Wingdings"/>
         <w:sz w:val="20"/>
       </w:rPr>
     </w:lvl>
@@ -1451,7 +1506,7 @@
         <w:ind w:left="2880" w:hanging="360"/>
       </w:pPr>
       <w:rPr>
-        <w:rFonts w:ascii="Wingdings" w:hAnsi="Wingdings" w:hint="default"/>
+        <w:rFonts w:hint="default" w:ascii="Wingdings" w:hAnsi="Wingdings"/>
         <w:sz w:val="20"/>
       </w:rPr>
     </w:lvl>
@@ -1467,7 +1522,7 @@
         <w:ind w:left="3600" w:hanging="360"/>
       </w:pPr>
       <w:rPr>
-        <w:rFonts w:ascii="Wingdings" w:hAnsi="Wingdings" w:hint="default"/>
+        <w:rFonts w:hint="default" w:ascii="Wingdings" w:hAnsi="Wingdings"/>
         <w:sz w:val="20"/>
       </w:rPr>
     </w:lvl>
@@ -1483,7 +1538,7 @@
         <w:ind w:left="4320" w:hanging="360"/>
       </w:pPr>
       <w:rPr>
-        <w:rFonts w:ascii="Wingdings" w:hAnsi="Wingdings" w:hint="default"/>
+        <w:rFonts w:hint="default" w:ascii="Wingdings" w:hAnsi="Wingdings"/>
         <w:sz w:val="20"/>
       </w:rPr>
     </w:lvl>
@@ -1499,7 +1554,7 @@
         <w:ind w:left="5040" w:hanging="360"/>
       </w:pPr>
       <w:rPr>
-        <w:rFonts w:ascii="Wingdings" w:hAnsi="Wingdings" w:hint="default"/>
+        <w:rFonts w:hint="default" w:ascii="Wingdings" w:hAnsi="Wingdings"/>
         <w:sz w:val="20"/>
       </w:rPr>
     </w:lvl>
@@ -1515,7 +1570,7 @@
         <w:ind w:left="5760" w:hanging="360"/>
       </w:pPr>
       <w:rPr>
-        <w:rFonts w:ascii="Wingdings" w:hAnsi="Wingdings" w:hint="default"/>
+        <w:rFonts w:hint="default" w:ascii="Wingdings" w:hAnsi="Wingdings"/>
         <w:sz w:val="20"/>
       </w:rPr>
     </w:lvl>
@@ -1531,7 +1586,7 @@
         <w:ind w:left="6480" w:hanging="360"/>
       </w:pPr>
       <w:rPr>
-        <w:rFonts w:ascii="Wingdings" w:hAnsi="Wingdings" w:hint="default"/>
+        <w:rFonts w:hint="default" w:ascii="Wingdings" w:hAnsi="Wingdings"/>
         <w:sz w:val="20"/>
       </w:rPr>
     </w:lvl>
@@ -1778,7 +1833,7 @@
         <w:ind w:left="720" w:hanging="360"/>
       </w:pPr>
       <w:rPr>
-        <w:rFonts w:ascii="Symbol" w:hAnsi="Symbol" w:hint="default"/>
+        <w:rFonts w:hint="default" w:ascii="Symbol" w:hAnsi="Symbol"/>
         <w:sz w:val="20"/>
       </w:rPr>
     </w:lvl>
@@ -1794,7 +1849,7 @@
         <w:ind w:left="1440" w:hanging="360"/>
       </w:pPr>
       <w:rPr>
-        <w:rFonts w:ascii="Courier New" w:hAnsi="Courier New" w:hint="default"/>
+        <w:rFonts w:hint="default" w:ascii="Courier New" w:hAnsi="Courier New"/>
         <w:sz w:val="20"/>
       </w:rPr>
     </w:lvl>
@@ -1810,7 +1865,7 @@
         <w:ind w:left="2160" w:hanging="360"/>
       </w:pPr>
       <w:rPr>
-        <w:rFonts w:ascii="Wingdings" w:hAnsi="Wingdings" w:hint="default"/>
+        <w:rFonts w:hint="default" w:ascii="Wingdings" w:hAnsi="Wingdings"/>
         <w:sz w:val="20"/>
       </w:rPr>
     </w:lvl>
@@ -1826,7 +1881,7 @@
         <w:ind w:left="2880" w:hanging="360"/>
       </w:pPr>
       <w:rPr>
-        <w:rFonts w:ascii="Wingdings" w:hAnsi="Wingdings" w:hint="default"/>
+        <w:rFonts w:hint="default" w:ascii="Wingdings" w:hAnsi="Wingdings"/>
         <w:sz w:val="20"/>
       </w:rPr>
     </w:lvl>
@@ -1842,7 +1897,7 @@
         <w:ind w:left="3600" w:hanging="360"/>
       </w:pPr>
       <w:rPr>
-        <w:rFonts w:ascii="Wingdings" w:hAnsi="Wingdings" w:hint="default"/>
+        <w:rFonts w:hint="default" w:ascii="Wingdings" w:hAnsi="Wingdings"/>
         <w:sz w:val="20"/>
       </w:rPr>
     </w:lvl>
@@ -1858,7 +1913,7 @@
         <w:ind w:left="4320" w:hanging="360"/>
       </w:pPr>
       <w:rPr>
-        <w:rFonts w:ascii="Wingdings" w:hAnsi="Wingdings" w:hint="default"/>
+        <w:rFonts w:hint="default" w:ascii="Wingdings" w:hAnsi="Wingdings"/>
         <w:sz w:val="20"/>
       </w:rPr>
     </w:lvl>
@@ -1874,7 +1929,7 @@
         <w:ind w:left="5040" w:hanging="360"/>
       </w:pPr>
       <w:rPr>
-        <w:rFonts w:ascii="Wingdings" w:hAnsi="Wingdings" w:hint="default"/>
+        <w:rFonts w:hint="default" w:ascii="Wingdings" w:hAnsi="Wingdings"/>
         <w:sz w:val="20"/>
       </w:rPr>
     </w:lvl>
@@ -1890,7 +1945,7 @@
         <w:ind w:left="5760" w:hanging="360"/>
       </w:pPr>
       <w:rPr>
-        <w:rFonts w:ascii="Wingdings" w:hAnsi="Wingdings" w:hint="default"/>
+        <w:rFonts w:hint="default" w:ascii="Wingdings" w:hAnsi="Wingdings"/>
         <w:sz w:val="20"/>
       </w:rPr>
     </w:lvl>
@@ -1906,7 +1961,7 @@
         <w:ind w:left="6480" w:hanging="360"/>
       </w:pPr>
       <w:rPr>
-        <w:rFonts w:ascii="Wingdings" w:hAnsi="Wingdings" w:hint="default"/>
+        <w:rFonts w:hint="default" w:ascii="Wingdings" w:hAnsi="Wingdings"/>
         <w:sz w:val="20"/>
       </w:rPr>
     </w:lvl>
@@ -2040,7 +2095,7 @@
         <w:ind w:left="720" w:hanging="360"/>
       </w:pPr>
       <w:rPr>
-        <w:rFonts w:ascii="Symbol" w:hAnsi="Symbol" w:hint="default"/>
+        <w:rFonts w:hint="default" w:ascii="Symbol" w:hAnsi="Symbol"/>
         <w:sz w:val="20"/>
       </w:rPr>
     </w:lvl>
@@ -2056,7 +2111,7 @@
         <w:ind w:left="1440" w:hanging="360"/>
       </w:pPr>
       <w:rPr>
-        <w:rFonts w:ascii="Courier New" w:hAnsi="Courier New" w:hint="default"/>
+        <w:rFonts w:hint="default" w:ascii="Courier New" w:hAnsi="Courier New"/>
         <w:sz w:val="20"/>
       </w:rPr>
     </w:lvl>
@@ -2072,7 +2127,7 @@
         <w:ind w:left="2160" w:hanging="360"/>
       </w:pPr>
       <w:rPr>
-        <w:rFonts w:ascii="Wingdings" w:hAnsi="Wingdings" w:hint="default"/>
+        <w:rFonts w:hint="default" w:ascii="Wingdings" w:hAnsi="Wingdings"/>
         <w:sz w:val="20"/>
       </w:rPr>
     </w:lvl>
@@ -2088,7 +2143,7 @@
         <w:ind w:left="2880" w:hanging="360"/>
       </w:pPr>
       <w:rPr>
-        <w:rFonts w:ascii="Wingdings" w:hAnsi="Wingdings" w:hint="default"/>
+        <w:rFonts w:hint="default" w:ascii="Wingdings" w:hAnsi="Wingdings"/>
         <w:sz w:val="20"/>
       </w:rPr>
     </w:lvl>
@@ -2104,7 +2159,7 @@
         <w:ind w:left="3600" w:hanging="360"/>
       </w:pPr>
       <w:rPr>
-        <w:rFonts w:ascii="Wingdings" w:hAnsi="Wingdings" w:hint="default"/>
+        <w:rFonts w:hint="default" w:ascii="Wingdings" w:hAnsi="Wingdings"/>
         <w:sz w:val="20"/>
       </w:rPr>
     </w:lvl>
@@ -2120,7 +2175,7 @@
         <w:ind w:left="4320" w:hanging="360"/>
       </w:pPr>
       <w:rPr>
-        <w:rFonts w:ascii="Wingdings" w:hAnsi="Wingdings" w:hint="default"/>
+        <w:rFonts w:hint="default" w:ascii="Wingdings" w:hAnsi="Wingdings"/>
         <w:sz w:val="20"/>
       </w:rPr>
     </w:lvl>
@@ -2136,7 +2191,7 @@
         <w:ind w:left="5040" w:hanging="360"/>
       </w:pPr>
       <w:rPr>
-        <w:rFonts w:ascii="Wingdings" w:hAnsi="Wingdings" w:hint="default"/>
+        <w:rFonts w:hint="default" w:ascii="Wingdings" w:hAnsi="Wingdings"/>
         <w:sz w:val="20"/>
       </w:rPr>
     </w:lvl>
@@ -2152,7 +2207,7 @@
         <w:ind w:left="5760" w:hanging="360"/>
       </w:pPr>
       <w:rPr>
-        <w:rFonts w:ascii="Wingdings" w:hAnsi="Wingdings" w:hint="default"/>
+        <w:rFonts w:hint="default" w:ascii="Wingdings" w:hAnsi="Wingdings"/>
         <w:sz w:val="20"/>
       </w:rPr>
     </w:lvl>
@@ -2168,7 +2223,7 @@
         <w:ind w:left="6480" w:hanging="360"/>
       </w:pPr>
       <w:rPr>
-        <w:rFonts w:ascii="Wingdings" w:hAnsi="Wingdings" w:hint="default"/>
+        <w:rFonts w:hint="default" w:ascii="Wingdings" w:hAnsi="Wingdings"/>
         <w:sz w:val="20"/>
       </w:rPr>
     </w:lvl>
@@ -2189,7 +2244,7 @@
         <w:ind w:left="720" w:hanging="360"/>
       </w:pPr>
       <w:rPr>
-        <w:rFonts w:ascii="Symbol" w:hAnsi="Symbol" w:hint="default"/>
+        <w:rFonts w:hint="default" w:ascii="Symbol" w:hAnsi="Symbol"/>
         <w:sz w:val="20"/>
       </w:rPr>
     </w:lvl>
@@ -2205,7 +2260,7 @@
         <w:ind w:left="1440" w:hanging="360"/>
       </w:pPr>
       <w:rPr>
-        <w:rFonts w:ascii="Courier New" w:hAnsi="Courier New" w:hint="default"/>
+        <w:rFonts w:hint="default" w:ascii="Courier New" w:hAnsi="Courier New"/>
         <w:sz w:val="20"/>
       </w:rPr>
     </w:lvl>
@@ -2221,7 +2276,7 @@
         <w:ind w:left="2160" w:hanging="360"/>
       </w:pPr>
       <w:rPr>
-        <w:rFonts w:ascii="Wingdings" w:hAnsi="Wingdings" w:hint="default"/>
+        <w:rFonts w:hint="default" w:ascii="Wingdings" w:hAnsi="Wingdings"/>
         <w:sz w:val="20"/>
       </w:rPr>
     </w:lvl>
@@ -2237,7 +2292,7 @@
         <w:ind w:left="2880" w:hanging="360"/>
       </w:pPr>
       <w:rPr>
-        <w:rFonts w:ascii="Wingdings" w:hAnsi="Wingdings" w:hint="default"/>
+        <w:rFonts w:hint="default" w:ascii="Wingdings" w:hAnsi="Wingdings"/>
         <w:sz w:val="20"/>
       </w:rPr>
     </w:lvl>
@@ -2253,7 +2308,7 @@
         <w:ind w:left="3600" w:hanging="360"/>
       </w:pPr>
       <w:rPr>
-        <w:rFonts w:ascii="Wingdings" w:hAnsi="Wingdings" w:hint="default"/>
+        <w:rFonts w:hint="default" w:ascii="Wingdings" w:hAnsi="Wingdings"/>
         <w:sz w:val="20"/>
       </w:rPr>
     </w:lvl>
@@ -2269,7 +2324,7 @@
         <w:ind w:left="4320" w:hanging="360"/>
       </w:pPr>
       <w:rPr>
-        <w:rFonts w:ascii="Wingdings" w:hAnsi="Wingdings" w:hint="default"/>
+        <w:rFonts w:hint="default" w:ascii="Wingdings" w:hAnsi="Wingdings"/>
         <w:sz w:val="20"/>
       </w:rPr>
     </w:lvl>
@@ -2285,7 +2340,7 @@
         <w:ind w:left="5040" w:hanging="360"/>
       </w:pPr>
       <w:rPr>
-        <w:rFonts w:ascii="Wingdings" w:hAnsi="Wingdings" w:hint="default"/>
+        <w:rFonts w:hint="default" w:ascii="Wingdings" w:hAnsi="Wingdings"/>
         <w:sz w:val="20"/>
       </w:rPr>
     </w:lvl>
@@ -2301,7 +2356,7 @@
         <w:ind w:left="5760" w:hanging="360"/>
       </w:pPr>
       <w:rPr>
-        <w:rFonts w:ascii="Wingdings" w:hAnsi="Wingdings" w:hint="default"/>
+        <w:rFonts w:hint="default" w:ascii="Wingdings" w:hAnsi="Wingdings"/>
         <w:sz w:val="20"/>
       </w:rPr>
     </w:lvl>
@@ -2317,7 +2372,7 @@
         <w:ind w:left="6480" w:hanging="360"/>
       </w:pPr>
       <w:rPr>
-        <w:rFonts w:ascii="Wingdings" w:hAnsi="Wingdings" w:hint="default"/>
+        <w:rFonts w:hint="default" w:ascii="Wingdings" w:hAnsi="Wingdings"/>
         <w:sz w:val="20"/>
       </w:rPr>
     </w:lvl>
@@ -2338,7 +2393,7 @@
         <w:ind w:left="720" w:hanging="360"/>
       </w:pPr>
       <w:rPr>
-        <w:rFonts w:ascii="Symbol" w:hAnsi="Symbol" w:hint="default"/>
+        <w:rFonts w:hint="default" w:ascii="Symbol" w:hAnsi="Symbol"/>
         <w:sz w:val="20"/>
       </w:rPr>
     </w:lvl>
@@ -2354,7 +2409,7 @@
         <w:ind w:left="1440" w:hanging="360"/>
       </w:pPr>
       <w:rPr>
-        <w:rFonts w:ascii="Courier New" w:hAnsi="Courier New" w:hint="default"/>
+        <w:rFonts w:hint="default" w:ascii="Courier New" w:hAnsi="Courier New"/>
         <w:sz w:val="20"/>
       </w:rPr>
     </w:lvl>
@@ -2370,7 +2425,7 @@
         <w:ind w:left="2160" w:hanging="360"/>
       </w:pPr>
       <w:rPr>
-        <w:rFonts w:ascii="Wingdings" w:hAnsi="Wingdings" w:hint="default"/>
+        <w:rFonts w:hint="default" w:ascii="Wingdings" w:hAnsi="Wingdings"/>
         <w:sz w:val="20"/>
       </w:rPr>
     </w:lvl>
@@ -2386,7 +2441,7 @@
         <w:ind w:left="2880" w:hanging="360"/>
       </w:pPr>
       <w:rPr>
-        <w:rFonts w:ascii="Wingdings" w:hAnsi="Wingdings" w:hint="default"/>
+        <w:rFonts w:hint="default" w:ascii="Wingdings" w:hAnsi="Wingdings"/>
         <w:sz w:val="20"/>
       </w:rPr>
     </w:lvl>
@@ -2402,7 +2457,7 @@
         <w:ind w:left="3600" w:hanging="360"/>
       </w:pPr>
       <w:rPr>
-        <w:rFonts w:ascii="Wingdings" w:hAnsi="Wingdings" w:hint="default"/>
+        <w:rFonts w:hint="default" w:ascii="Wingdings" w:hAnsi="Wingdings"/>
         <w:sz w:val="20"/>
       </w:rPr>
     </w:lvl>
@@ -2418,7 +2473,7 @@
         <w:ind w:left="4320" w:hanging="360"/>
       </w:pPr>
       <w:rPr>
-        <w:rFonts w:ascii="Wingdings" w:hAnsi="Wingdings" w:hint="default"/>
+        <w:rFonts w:hint="default" w:ascii="Wingdings" w:hAnsi="Wingdings"/>
         <w:sz w:val="20"/>
       </w:rPr>
     </w:lvl>
@@ -2434,7 +2489,7 @@
         <w:ind w:left="5040" w:hanging="360"/>
       </w:pPr>
       <w:rPr>
-        <w:rFonts w:ascii="Wingdings" w:hAnsi="Wingdings" w:hint="default"/>
+        <w:rFonts w:hint="default" w:ascii="Wingdings" w:hAnsi="Wingdings"/>
         <w:sz w:val="20"/>
       </w:rPr>
     </w:lvl>
@@ -2450,7 +2505,7 @@
         <w:ind w:left="5760" w:hanging="360"/>
       </w:pPr>
       <w:rPr>
-        <w:rFonts w:ascii="Wingdings" w:hAnsi="Wingdings" w:hint="default"/>
+        <w:rFonts w:hint="default" w:ascii="Wingdings" w:hAnsi="Wingdings"/>
         <w:sz w:val="20"/>
       </w:rPr>
     </w:lvl>
@@ -2466,7 +2521,7 @@
         <w:ind w:left="6480" w:hanging="360"/>
       </w:pPr>
       <w:rPr>
-        <w:rFonts w:ascii="Wingdings" w:hAnsi="Wingdings" w:hint="default"/>
+        <w:rFonts w:hint="default" w:ascii="Wingdings" w:hAnsi="Wingdings"/>
         <w:sz w:val="20"/>
       </w:rPr>
     </w:lvl>
@@ -2762,7 +2817,7 @@
   <w:docDefaults>
     <w:rPrDefault>
       <w:rPr>
-        <w:rFonts w:asciiTheme="minorHAnsi" w:eastAsiaTheme="minorHAnsi" w:hAnsiTheme="minorHAnsi" w:cstheme="minorBidi"/>
+        <w:rFonts w:asciiTheme="minorHAnsi" w:hAnsiTheme="minorHAnsi" w:eastAsiaTheme="minorHAnsi" w:cstheme="minorBidi"/>
         <w:kern w:val="2"/>
         <w:sz w:val="22"/>
         <w:szCs w:val="22"/>
@@ -2779,14 +2834,14 @@
   <w:latentStyles w:defLockedState="0" w:defUIPriority="99" w:defSemiHidden="0" w:defUnhideWhenUsed="0" w:defQFormat="0" w:count="376">
     <w:lsdException w:name="Normal" w:uiPriority="0" w:qFormat="1"/>
     <w:lsdException w:name="heading 1" w:uiPriority="9" w:qFormat="1"/>
-    <w:lsdException w:name="heading 2" w:semiHidden="1" w:uiPriority="9" w:unhideWhenUsed="1" w:qFormat="1"/>
-    <w:lsdException w:name="heading 3" w:semiHidden="1" w:uiPriority="9" w:unhideWhenUsed="1" w:qFormat="1"/>
-    <w:lsdException w:name="heading 4" w:semiHidden="1" w:uiPriority="9" w:unhideWhenUsed="1" w:qFormat="1"/>
-    <w:lsdException w:name="heading 5" w:semiHidden="1" w:uiPriority="9" w:unhideWhenUsed="1" w:qFormat="1"/>
-    <w:lsdException w:name="heading 6" w:semiHidden="1" w:uiPriority="9" w:unhideWhenUsed="1" w:qFormat="1"/>
-    <w:lsdException w:name="heading 7" w:semiHidden="1" w:uiPriority="9" w:unhideWhenUsed="1" w:qFormat="1"/>
-    <w:lsdException w:name="heading 8" w:semiHidden="1" w:uiPriority="9" w:unhideWhenUsed="1" w:qFormat="1"/>
-    <w:lsdException w:name="heading 9" w:semiHidden="1" w:uiPriority="9" w:unhideWhenUsed="1" w:qFormat="1"/>
+    <w:lsdException w:name="heading 2" w:uiPriority="9" w:semiHidden="1" w:unhideWhenUsed="1" w:qFormat="1"/>
+    <w:lsdException w:name="heading 3" w:uiPriority="9" w:semiHidden="1" w:unhideWhenUsed="1" w:qFormat="1"/>
+    <w:lsdException w:name="heading 4" w:uiPriority="9" w:semiHidden="1" w:unhideWhenUsed="1" w:qFormat="1"/>
+    <w:lsdException w:name="heading 5" w:uiPriority="9" w:semiHidden="1" w:unhideWhenUsed="1" w:qFormat="1"/>
+    <w:lsdException w:name="heading 6" w:uiPriority="9" w:semiHidden="1" w:unhideWhenUsed="1" w:qFormat="1"/>
+    <w:lsdException w:name="heading 7" w:uiPriority="9" w:semiHidden="1" w:unhideWhenUsed="1" w:qFormat="1"/>
+    <w:lsdException w:name="heading 8" w:uiPriority="9" w:semiHidden="1" w:unhideWhenUsed="1" w:qFormat="1"/>
+    <w:lsdException w:name="heading 9" w:uiPriority="9" w:semiHidden="1" w:unhideWhenUsed="1" w:qFormat="1"/>
     <w:lsdException w:name="index 1" w:semiHidden="1" w:unhideWhenUsed="1"/>
     <w:lsdException w:name="index 2" w:semiHidden="1" w:unhideWhenUsed="1"/>
     <w:lsdException w:name="index 3" w:semiHidden="1" w:unhideWhenUsed="1"/>
@@ -2796,22 +2851,22 @@
     <w:lsdException w:name="index 7" w:semiHidden="1" w:unhideWhenUsed="1"/>
     <w:lsdException w:name="index 8" w:semiHidden="1" w:unhideWhenUsed="1"/>
     <w:lsdException w:name="index 9" w:semiHidden="1" w:unhideWhenUsed="1"/>
-    <w:lsdException w:name="toc 1" w:semiHidden="1" w:uiPriority="39" w:unhideWhenUsed="1"/>
-    <w:lsdException w:name="toc 2" w:semiHidden="1" w:uiPriority="39" w:unhideWhenUsed="1"/>
-    <w:lsdException w:name="toc 3" w:semiHidden="1" w:uiPriority="39" w:unhideWhenUsed="1"/>
-    <w:lsdException w:name="toc 4" w:semiHidden="1" w:uiPriority="39" w:unhideWhenUsed="1"/>
-    <w:lsdException w:name="toc 5" w:semiHidden="1" w:uiPriority="39" w:unhideWhenUsed="1"/>
-    <w:lsdException w:name="toc 6" w:semiHidden="1" w:uiPriority="39" w:unhideWhenUsed="1"/>
-    <w:lsdException w:name="toc 7" w:semiHidden="1" w:uiPriority="39" w:unhideWhenUsed="1"/>
-    <w:lsdException w:name="toc 8" w:semiHidden="1" w:uiPriority="39" w:unhideWhenUsed="1"/>
-    <w:lsdException w:name="toc 9" w:semiHidden="1" w:uiPriority="39" w:unhideWhenUsed="1"/>
+    <w:lsdException w:name="toc 1" w:uiPriority="39" w:semiHidden="1" w:unhideWhenUsed="1"/>
+    <w:lsdException w:name="toc 2" w:uiPriority="39" w:semiHidden="1" w:unhideWhenUsed="1"/>
+    <w:lsdException w:name="toc 3" w:uiPriority="39" w:semiHidden="1" w:unhideWhenUsed="1"/>
+    <w:lsdException w:name="toc 4" w:uiPriority="39" w:semiHidden="1" w:unhideWhenUsed="1"/>
+    <w:lsdException w:name="toc 5" w:uiPriority="39" w:semiHidden="1" w:unhideWhenUsed="1"/>
+    <w:lsdException w:name="toc 6" w:uiPriority="39" w:semiHidden="1" w:unhideWhenUsed="1"/>
+    <w:lsdException w:name="toc 7" w:uiPriority="39" w:semiHidden="1" w:unhideWhenUsed="1"/>
+    <w:lsdException w:name="toc 8" w:uiPriority="39" w:semiHidden="1" w:unhideWhenUsed="1"/>
+    <w:lsdException w:name="toc 9" w:uiPriority="39" w:semiHidden="1" w:unhideWhenUsed="1"/>
     <w:lsdException w:name="Normal Indent" w:semiHidden="1" w:unhideWhenUsed="1"/>
     <w:lsdException w:name="footnote text" w:semiHidden="1" w:unhideWhenUsed="1"/>
     <w:lsdException w:name="annotation text" w:semiHidden="1" w:unhideWhenUsed="1"/>
     <w:lsdException w:name="header" w:semiHidden="1" w:unhideWhenUsed="1"/>
     <w:lsdException w:name="footer" w:semiHidden="1" w:unhideWhenUsed="1"/>
     <w:lsdException w:name="index heading" w:semiHidden="1" w:unhideWhenUsed="1"/>
-    <w:lsdException w:name="caption" w:semiHidden="1" w:uiPriority="35" w:unhideWhenUsed="1" w:qFormat="1"/>
+    <w:lsdException w:name="caption" w:uiPriority="35" w:semiHidden="1" w:unhideWhenUsed="1" w:qFormat="1"/>
     <w:lsdException w:name="table of figures" w:semiHidden="1" w:unhideWhenUsed="1"/>
     <w:lsdException w:name="envelope address" w:semiHidden="1" w:unhideWhenUsed="1"/>
     <w:lsdException w:name="envelope return" w:semiHidden="1" w:unhideWhenUsed="1"/>
@@ -2842,7 +2897,7 @@
     <w:lsdException w:name="Title" w:uiPriority="10" w:qFormat="1"/>
     <w:lsdException w:name="Closing" w:semiHidden="1" w:unhideWhenUsed="1"/>
     <w:lsdException w:name="Signature" w:semiHidden="1" w:unhideWhenUsed="1"/>
-    <w:lsdException w:name="Default Paragraph Font" w:semiHidden="1" w:uiPriority="1" w:unhideWhenUsed="1"/>
+    <w:lsdException w:name="Default Paragraph Font" w:uiPriority="1" w:semiHidden="1" w:unhideWhenUsed="1"/>
     <w:lsdException w:name="Body Text" w:semiHidden="1" w:unhideWhenUsed="1"/>
     <w:lsdException w:name="Body Text Indent" w:semiHidden="1" w:unhideWhenUsed="1"/>
     <w:lsdException w:name="List Continue" w:semiHidden="1" w:unhideWhenUsed="1"/>
@@ -3042,8 +3097,8 @@
     <w:lsdException w:name="Subtle Reference" w:uiPriority="31" w:qFormat="1"/>
     <w:lsdException w:name="Intense Reference" w:uiPriority="32" w:qFormat="1"/>
     <w:lsdException w:name="Book Title" w:uiPriority="33" w:qFormat="1"/>
-    <w:lsdException w:name="Bibliography" w:semiHidden="1" w:uiPriority="37" w:unhideWhenUsed="1"/>
-    <w:lsdException w:name="TOC Heading" w:semiHidden="1" w:uiPriority="39" w:unhideWhenUsed="1" w:qFormat="1"/>
+    <w:lsdException w:name="Bibliography" w:uiPriority="37" w:semiHidden="1" w:unhideWhenUsed="1"/>
+    <w:lsdException w:name="TOC Heading" w:uiPriority="39" w:semiHidden="1" w:unhideWhenUsed="1" w:qFormat="1"/>
     <w:lsdException w:name="Plain Table 1" w:uiPriority="41"/>
     <w:lsdException w:name="Plain Table 2" w:uiPriority="42"/>
     <w:lsdException w:name="Plain Table 3" w:uiPriority="43"/>
@@ -3154,7 +3209,7 @@
     <w:lsdException w:name="Unresolved Mention" w:semiHidden="1" w:unhideWhenUsed="1"/>
     <w:lsdException w:name="Smart Link" w:semiHidden="1" w:unhideWhenUsed="1"/>
   </w:latentStyles>
-  <w:style w:type="paragraph" w:default="1" w:styleId="Normal">
+  <w:style w:type="paragraph" w:styleId="Normal" w:default="1">
     <w:name w:val="Normal"/>
     <w:qFormat/>
   </w:style>
@@ -3173,7 +3228,7 @@
       <w:outlineLvl w:val="0"/>
     </w:pPr>
     <w:rPr>
-      <w:rFonts w:asciiTheme="majorHAnsi" w:eastAsiaTheme="majorEastAsia" w:hAnsiTheme="majorHAnsi" w:cstheme="majorBidi"/>
+      <w:rFonts w:asciiTheme="majorHAnsi" w:hAnsiTheme="majorHAnsi" w:eastAsiaTheme="majorEastAsia" w:cstheme="majorBidi"/>
       <w:color w:val="2F5496" w:themeColor="accent1" w:themeShade="BF"/>
       <w:sz w:val="40"/>
       <w:szCs w:val="40"/>
@@ -3196,7 +3251,7 @@
       <w:outlineLvl w:val="1"/>
     </w:pPr>
     <w:rPr>
-      <w:rFonts w:asciiTheme="majorHAnsi" w:eastAsiaTheme="majorEastAsia" w:hAnsiTheme="majorHAnsi" w:cstheme="majorBidi"/>
+      <w:rFonts w:asciiTheme="majorHAnsi" w:hAnsiTheme="majorHAnsi" w:eastAsiaTheme="majorEastAsia" w:cstheme="majorBidi"/>
       <w:color w:val="2F5496" w:themeColor="accent1" w:themeShade="BF"/>
       <w:sz w:val="32"/>
       <w:szCs w:val="32"/>
@@ -3357,13 +3412,13 @@
       <w:color w:val="272727" w:themeColor="text1" w:themeTint="D8"/>
     </w:rPr>
   </w:style>
-  <w:style w:type="character" w:default="1" w:styleId="DefaultParagraphFont">
+  <w:style w:type="character" w:styleId="DefaultParagraphFont" w:default="1">
     <w:name w:val="Default Paragraph Font"/>
     <w:uiPriority w:val="1"/>
     <w:semiHidden/>
     <w:unhideWhenUsed/>
   </w:style>
-  <w:style w:type="table" w:default="1" w:styleId="TableNormal">
+  <w:style w:type="table" w:styleId="TableNormal" w:default="1">
     <w:name w:val="Normal Table"/>
     <w:uiPriority w:val="99"/>
     <w:semiHidden/>
@@ -3378,26 +3433,26 @@
       </w:tblCellMar>
     </w:tblPr>
   </w:style>
-  <w:style w:type="numbering" w:default="1" w:styleId="NoList">
+  <w:style w:type="numbering" w:styleId="NoList" w:default="1">
     <w:name w:val="No List"/>
     <w:uiPriority w:val="99"/>
     <w:semiHidden/>
     <w:unhideWhenUsed/>
   </w:style>
-  <w:style w:type="character" w:customStyle="1" w:styleId="Heading1Char">
+  <w:style w:type="character" w:styleId="Heading1Char" w:customStyle="1">
     <w:name w:val="Heading 1 Char"/>
     <w:basedOn w:val="DefaultParagraphFont"/>
     <w:link w:val="Heading1"/>
     <w:uiPriority w:val="9"/>
     <w:rsid w:val="008956F1"/>
     <w:rPr>
-      <w:rFonts w:asciiTheme="majorHAnsi" w:eastAsiaTheme="majorEastAsia" w:hAnsiTheme="majorHAnsi" w:cstheme="majorBidi"/>
+      <w:rFonts w:asciiTheme="majorHAnsi" w:hAnsiTheme="majorHAnsi" w:eastAsiaTheme="majorEastAsia" w:cstheme="majorBidi"/>
       <w:color w:val="2F5496" w:themeColor="accent1" w:themeShade="BF"/>
       <w:sz w:val="40"/>
       <w:szCs w:val="40"/>
     </w:rPr>
   </w:style>
-  <w:style w:type="character" w:customStyle="1" w:styleId="Heading2Char">
+  <w:style w:type="character" w:styleId="Heading2Char" w:customStyle="1">
     <w:name w:val="Heading 2 Char"/>
     <w:basedOn w:val="DefaultParagraphFont"/>
     <w:link w:val="Heading2"/>
@@ -3405,13 +3460,13 @@
     <w:semiHidden/>
     <w:rsid w:val="008956F1"/>
     <w:rPr>
-      <w:rFonts w:asciiTheme="majorHAnsi" w:eastAsiaTheme="majorEastAsia" w:hAnsiTheme="majorHAnsi" w:cstheme="majorBidi"/>
+      <w:rFonts w:asciiTheme="majorHAnsi" w:hAnsiTheme="majorHAnsi" w:eastAsiaTheme="majorEastAsia" w:cstheme="majorBidi"/>
       <w:color w:val="2F5496" w:themeColor="accent1" w:themeShade="BF"/>
       <w:sz w:val="32"/>
       <w:szCs w:val="32"/>
     </w:rPr>
   </w:style>
-  <w:style w:type="character" w:customStyle="1" w:styleId="Heading3Char">
+  <w:style w:type="character" w:styleId="Heading3Char" w:customStyle="1">
     <w:name w:val="Heading 3 Char"/>
     <w:basedOn w:val="DefaultParagraphFont"/>
     <w:link w:val="Heading3"/>
@@ -3425,7 +3480,7 @@
       <w:szCs w:val="28"/>
     </w:rPr>
   </w:style>
-  <w:style w:type="character" w:customStyle="1" w:styleId="Heading4Char">
+  <w:style w:type="character" w:styleId="Heading4Char" w:customStyle="1">
     <w:name w:val="Heading 4 Char"/>
     <w:basedOn w:val="DefaultParagraphFont"/>
     <w:link w:val="Heading4"/>
@@ -3439,7 +3494,7 @@
       <w:color w:val="2F5496" w:themeColor="accent1" w:themeShade="BF"/>
     </w:rPr>
   </w:style>
-  <w:style w:type="character" w:customStyle="1" w:styleId="Heading5Char">
+  <w:style w:type="character" w:styleId="Heading5Char" w:customStyle="1">
     <w:name w:val="Heading 5 Char"/>
     <w:basedOn w:val="DefaultParagraphFont"/>
     <w:link w:val="Heading5"/>
@@ -3451,7 +3506,7 @@
       <w:color w:val="2F5496" w:themeColor="accent1" w:themeShade="BF"/>
     </w:rPr>
   </w:style>
-  <w:style w:type="character" w:customStyle="1" w:styleId="Heading6Char">
+  <w:style w:type="character" w:styleId="Heading6Char" w:customStyle="1">
     <w:name w:val="Heading 6 Char"/>
     <w:basedOn w:val="DefaultParagraphFont"/>
     <w:link w:val="Heading6"/>
@@ -3465,7 +3520,7 @@
       <w:color w:val="595959" w:themeColor="text1" w:themeTint="A6"/>
     </w:rPr>
   </w:style>
-  <w:style w:type="character" w:customStyle="1" w:styleId="Heading7Char">
+  <w:style w:type="character" w:styleId="Heading7Char" w:customStyle="1">
     <w:name w:val="Heading 7 Char"/>
     <w:basedOn w:val="DefaultParagraphFont"/>
     <w:link w:val="Heading7"/>
@@ -3477,7 +3532,7 @@
       <w:color w:val="595959" w:themeColor="text1" w:themeTint="A6"/>
     </w:rPr>
   </w:style>
-  <w:style w:type="character" w:customStyle="1" w:styleId="Heading8Char">
+  <w:style w:type="character" w:styleId="Heading8Char" w:customStyle="1">
     <w:name w:val="Heading 8 Char"/>
     <w:basedOn w:val="DefaultParagraphFont"/>
     <w:link w:val="Heading8"/>
@@ -3491,7 +3546,7 @@
       <w:color w:val="272727" w:themeColor="text1" w:themeTint="D8"/>
     </w:rPr>
   </w:style>
-  <w:style w:type="character" w:customStyle="1" w:styleId="Heading9Char">
+  <w:style w:type="character" w:styleId="Heading9Char" w:customStyle="1">
     <w:name w:val="Heading 9 Char"/>
     <w:basedOn w:val="DefaultParagraphFont"/>
     <w:link w:val="Heading9"/>
@@ -3516,21 +3571,21 @@
       <w:contextualSpacing/>
     </w:pPr>
     <w:rPr>
-      <w:rFonts w:asciiTheme="majorHAnsi" w:eastAsiaTheme="majorEastAsia" w:hAnsiTheme="majorHAnsi" w:cstheme="majorBidi"/>
+      <w:rFonts w:asciiTheme="majorHAnsi" w:hAnsiTheme="majorHAnsi" w:eastAsiaTheme="majorEastAsia" w:cstheme="majorBidi"/>
       <w:spacing w:val="-10"/>
       <w:kern w:val="28"/>
       <w:sz w:val="56"/>
       <w:szCs w:val="56"/>
     </w:rPr>
   </w:style>
-  <w:style w:type="character" w:customStyle="1" w:styleId="TitleChar">
+  <w:style w:type="character" w:styleId="TitleChar" w:customStyle="1">
     <w:name w:val="Title Char"/>
     <w:basedOn w:val="DefaultParagraphFont"/>
     <w:link w:val="Title"/>
     <w:uiPriority w:val="10"/>
     <w:rsid w:val="008956F1"/>
     <w:rPr>
-      <w:rFonts w:asciiTheme="majorHAnsi" w:eastAsiaTheme="majorEastAsia" w:hAnsiTheme="majorHAnsi" w:cstheme="majorBidi"/>
+      <w:rFonts w:asciiTheme="majorHAnsi" w:hAnsiTheme="majorHAnsi" w:eastAsiaTheme="majorEastAsia" w:cstheme="majorBidi"/>
       <w:spacing w:val="-10"/>
       <w:kern w:val="28"/>
       <w:sz w:val="56"/>
@@ -3558,7 +3613,7 @@
       <w:szCs w:val="28"/>
     </w:rPr>
   </w:style>
-  <w:style w:type="character" w:customStyle="1" w:styleId="SubtitleChar">
+  <w:style w:type="character" w:styleId="SubtitleChar" w:customStyle="1">
     <w:name w:val="Subtitle Char"/>
     <w:basedOn w:val="DefaultParagraphFont"/>
     <w:link w:val="Subtitle"/>
@@ -3590,7 +3645,7 @@
       <w:color w:val="404040" w:themeColor="text1" w:themeTint="BF"/>
     </w:rPr>
   </w:style>
-  <w:style w:type="character" w:customStyle="1" w:styleId="QuoteChar">
+  <w:style w:type="character" w:styleId="QuoteChar" w:customStyle="1">
     <w:name w:val="Quote Char"/>
     <w:basedOn w:val="DefaultParagraphFont"/>
     <w:link w:val="Quote"/>
@@ -3635,8 +3690,8 @@
     <w:rsid w:val="008956F1"/>
     <w:pPr>
       <w:pBdr>
-        <w:top w:val="single" w:sz="4" w:space="10" w:color="2F5496" w:themeColor="accent1" w:themeShade="BF"/>
-        <w:bottom w:val="single" w:sz="4" w:space="10" w:color="2F5496" w:themeColor="accent1" w:themeShade="BF"/>
+        <w:top w:val="single" w:color="2F5496" w:themeColor="accent1" w:themeShade="BF" w:sz="4" w:space="10"/>
+        <w:bottom w:val="single" w:color="2F5496" w:themeColor="accent1" w:themeShade="BF" w:sz="4" w:space="10"/>
       </w:pBdr>
       <w:spacing w:before="360" w:after="360"/>
       <w:ind w:left="864" w:right="864"/>
@@ -3648,7 +3703,7 @@
       <w:color w:val="2F5496" w:themeColor="accent1" w:themeShade="BF"/>
     </w:rPr>
   </w:style>
-  <w:style w:type="character" w:customStyle="1" w:styleId="IntenseQuoteChar">
+  <w:style w:type="character" w:styleId="IntenseQuoteChar" w:customStyle="1">
     <w:name w:val="Intense Quote Char"/>
     <w:basedOn w:val="DefaultParagraphFont"/>
     <w:link w:val="IntenseQuote"/>
@@ -3678,7 +3733,7 @@
 </file>
 
 <file path=word/theme/theme1.xml><?xml version="1.0" encoding="utf-8"?>
-<a:theme xmlns:a="http://schemas.openxmlformats.org/drawingml/2006/main" name="Chủ đề Office">
+<a:theme xmlns:a="http://schemas.openxmlformats.org/drawingml/2006/main" xmlns:thm15="http://schemas.microsoft.com/office/thememl/2012/main" name="Chủ đề Office">
   <a:themeElements>
     <a:clrScheme name="Office">
       <a:dk1>

</xml_diff>